<commit_message>
Updated technical approach document with additional tables required
</commit_message>
<xml_diff>
--- a/Documents/AI-Driven Bench Matching – Technical Implementation Approach.docx
+++ b/Documents/AI-Driven Bench Matching – Technical Implementation Approach.docx
@@ -102,7 +102,15 @@
         </w:numPr>
       </w:pPr>
       <w:r>
-        <w:t>Pulls data from Airtable (employee skills &amp; experience</w:t>
+        <w:t xml:space="preserve">Pulls data from </w:t>
+      </w:r>
+      <w:proofErr w:type="spellStart"/>
+      <w:r>
+        <w:t>Airtable</w:t>
+      </w:r>
+      <w:proofErr w:type="spellEnd"/>
+      <w:r>
+        <w:t xml:space="preserve"> (employee skills &amp; experience</w:t>
       </w:r>
       <w:r>
         <w:t>, certifications</w:t>
@@ -228,8 +236,13 @@
       </w:r>
     </w:p>
     <w:p>
-      <w:r>
-        <w:t>Airtable → ETL → Central DB ← ETL ← Excel Bench Sheet</w:t>
+      <w:proofErr w:type="spellStart"/>
+      <w:r>
+        <w:t>Airtable</w:t>
+      </w:r>
+      <w:proofErr w:type="spellEnd"/>
+      <w:r>
+        <w:t xml:space="preserve"> → ETL → Central DB ← ETL ← Excel Bench Sheet</w:t>
       </w:r>
     </w:p>
     <w:p>
@@ -250,27 +263,57 @@
           <w:b/>
           <w:bCs/>
         </w:rPr>
-        <w:t>3. Ingesting Employee Data from Airtable</w:t>
-      </w:r>
-    </w:p>
-    <w:p>
-      <w:pPr>
-        <w:rPr>
-          <w:b/>
-          <w:bCs/>
-        </w:rPr>
-      </w:pPr>
-      <w:r>
-        <w:rPr>
-          <w:b/>
-          <w:bCs/>
-        </w:rPr>
-        <w:t>3.1 Airtable → API Integration</w:t>
-      </w:r>
-    </w:p>
-    <w:p>
-      <w:r>
-        <w:t>Airtable provides REST APIs for retrieving:</w:t>
+        <w:t xml:space="preserve">3. Ingesting Employee Data from </w:t>
+      </w:r>
+      <w:proofErr w:type="spellStart"/>
+      <w:r>
+        <w:rPr>
+          <w:b/>
+          <w:bCs/>
+        </w:rPr>
+        <w:t>Airtable</w:t>
+      </w:r>
+      <w:proofErr w:type="spellEnd"/>
+    </w:p>
+    <w:p>
+      <w:pPr>
+        <w:rPr>
+          <w:b/>
+          <w:bCs/>
+        </w:rPr>
+      </w:pPr>
+      <w:r>
+        <w:rPr>
+          <w:b/>
+          <w:bCs/>
+        </w:rPr>
+        <w:t xml:space="preserve">3.1 </w:t>
+      </w:r>
+      <w:proofErr w:type="spellStart"/>
+      <w:r>
+        <w:rPr>
+          <w:b/>
+          <w:bCs/>
+        </w:rPr>
+        <w:t>Airtable</w:t>
+      </w:r>
+      <w:proofErr w:type="spellEnd"/>
+      <w:r>
+        <w:rPr>
+          <w:b/>
+          <w:bCs/>
+        </w:rPr>
+        <w:t xml:space="preserve"> → API Integration</w:t>
+      </w:r>
+    </w:p>
+    <w:p>
+      <w:proofErr w:type="spellStart"/>
+      <w:r>
+        <w:t>Airtable</w:t>
+      </w:r>
+      <w:proofErr w:type="spellEnd"/>
+      <w:r>
+        <w:t xml:space="preserve"> provides REST APIs for retrieving:</w:t>
       </w:r>
     </w:p>
     <w:p>
@@ -378,7 +421,15 @@
         </w:numPr>
       </w:pPr>
       <w:r>
-        <w:t>A scheduled job (cron, serverless function) runs every 15–30 minutes.</w:t>
+        <w:t>A scheduled job (</w:t>
+      </w:r>
+      <w:proofErr w:type="spellStart"/>
+      <w:r>
+        <w:t>cron</w:t>
+      </w:r>
+      <w:proofErr w:type="spellEnd"/>
+      <w:r>
+        <w:t>, serverless function) runs every 15–30 minutes.</w:t>
       </w:r>
     </w:p>
     <w:p>
@@ -627,9 +678,11 @@
             <w:hideMark/>
           </w:tcPr>
           <w:p>
+            <w:proofErr w:type="spellStart"/>
             <w:r>
               <w:t>employee_id</w:t>
             </w:r>
+            <w:proofErr w:type="spellEnd"/>
           </w:p>
         </w:tc>
         <w:tc>
@@ -791,9 +844,11 @@
             <w:hideMark/>
           </w:tcPr>
           <w:p>
+            <w:proofErr w:type="spellStart"/>
             <w:r>
               <w:t>experience_years</w:t>
             </w:r>
+            <w:proofErr w:type="spellEnd"/>
           </w:p>
         </w:tc>
         <w:tc>
@@ -816,8 +871,13 @@
           </w:tcPr>
           <w:p>
             <w:r>
-              <w:t>Derived from Airtable</w:t>
-            </w:r>
+              <w:t xml:space="preserve">Derived from </w:t>
+            </w:r>
+            <w:proofErr w:type="spellStart"/>
+            <w:r>
+              <w:t>Airtable</w:t>
+            </w:r>
+            <w:proofErr w:type="spellEnd"/>
           </w:p>
         </w:tc>
       </w:tr>
@@ -832,9 +892,11 @@
             <w:hideMark/>
           </w:tcPr>
           <w:p>
+            <w:proofErr w:type="spellStart"/>
             <w:r>
               <w:t>primary_skill</w:t>
             </w:r>
+            <w:proofErr w:type="spellEnd"/>
           </w:p>
         </w:tc>
         <w:tc>
@@ -956,9 +1018,11 @@
             <w:hideMark/>
           </w:tcPr>
           <w:p>
+            <w:proofErr w:type="spellStart"/>
             <w:r>
               <w:t>skill_id</w:t>
             </w:r>
+            <w:proofErr w:type="spellEnd"/>
           </w:p>
         </w:tc>
         <w:tc>
@@ -985,9 +1049,11 @@
             <w:hideMark/>
           </w:tcPr>
           <w:p>
+            <w:proofErr w:type="spellStart"/>
             <w:r>
               <w:t>employee_id</w:t>
             </w:r>
+            <w:proofErr w:type="spellEnd"/>
           </w:p>
         </w:tc>
         <w:tc>
@@ -1014,9 +1080,11 @@
             <w:hideMark/>
           </w:tcPr>
           <w:p>
+            <w:proofErr w:type="spellStart"/>
             <w:r>
               <w:t>skill_name</w:t>
             </w:r>
+            <w:proofErr w:type="spellEnd"/>
           </w:p>
         </w:tc>
         <w:tc>
@@ -1043,20 +1111,27 @@
             <w:hideMark/>
           </w:tcPr>
           <w:p>
+            <w:proofErr w:type="spellStart"/>
             <w:r>
               <w:t>skill_level</w:t>
             </w:r>
-          </w:p>
-        </w:tc>
-        <w:tc>
-          <w:tcPr>
-            <w:tcW w:w="0" w:type="auto"/>
-            <w:vAlign w:val="center"/>
-            <w:hideMark/>
-          </w:tcPr>
-          <w:p>
-            <w:r>
-              <w:t>enum (Beginner/Intermediate/Expert)</w:t>
+            <w:proofErr w:type="spellEnd"/>
+          </w:p>
+        </w:tc>
+        <w:tc>
+          <w:tcPr>
+            <w:tcW w:w="0" w:type="auto"/>
+            <w:vAlign w:val="center"/>
+            <w:hideMark/>
+          </w:tcPr>
+          <w:p>
+            <w:proofErr w:type="spellStart"/>
+            <w:r>
+              <w:t>enum</w:t>
+            </w:r>
+            <w:proofErr w:type="spellEnd"/>
+            <w:r>
+              <w:t xml:space="preserve"> (Beginner/Intermediate/Expert)</w:t>
             </w:r>
           </w:p>
         </w:tc>
@@ -1072,9 +1147,11 @@
             <w:hideMark/>
           </w:tcPr>
           <w:p>
+            <w:proofErr w:type="spellStart"/>
             <w:r>
               <w:t>years_experience</w:t>
             </w:r>
+            <w:proofErr w:type="spellEnd"/>
           </w:p>
         </w:tc>
         <w:tc>
@@ -1109,15 +1186,39 @@
     </w:p>
     <w:p>
       <w:r>
-        <w:t>| employee_id | FK |</w:t>
+        <w:t xml:space="preserve">| </w:t>
+      </w:r>
+      <w:proofErr w:type="spellStart"/>
+      <w:r>
+        <w:t>employee_id</w:t>
+      </w:r>
+      <w:proofErr w:type="spellEnd"/>
+      <w:r>
+        <w:t xml:space="preserve"> | FK |</w:t>
       </w:r>
       <w:r>
         <w:br/>
-        <w:t>| certificate_name | text |</w:t>
+        <w:t xml:space="preserve">| </w:t>
+      </w:r>
+      <w:proofErr w:type="spellStart"/>
+      <w:r>
+        <w:t>certificate_name</w:t>
+      </w:r>
+      <w:proofErr w:type="spellEnd"/>
+      <w:r>
+        <w:t xml:space="preserve"> | text |</w:t>
       </w:r>
       <w:r>
         <w:br/>
-        <w:t>| issued_by | text |</w:t>
+        <w:t xml:space="preserve">| </w:t>
+      </w:r>
+      <w:proofErr w:type="spellStart"/>
+      <w:r>
+        <w:t>issued_by</w:t>
+      </w:r>
+      <w:proofErr w:type="spellEnd"/>
+      <w:r>
+        <w:t xml:space="preserve"> | text |</w:t>
       </w:r>
       <w:r>
         <w:br/>
@@ -1137,16 +1238,41 @@
           <w:b/>
           <w:bCs/>
         </w:rPr>
-        <w:t>Table 4: project_history</w:t>
-      </w:r>
-    </w:p>
-    <w:p>
-      <w:r>
-        <w:t>| employee_id | FK |</w:t>
+        <w:t xml:space="preserve">Table 4: </w:t>
+      </w:r>
+      <w:proofErr w:type="spellStart"/>
+      <w:r>
+        <w:rPr>
+          <w:b/>
+          <w:bCs/>
+        </w:rPr>
+        <w:t>project_history</w:t>
+      </w:r>
+      <w:proofErr w:type="spellEnd"/>
+    </w:p>
+    <w:p>
+      <w:r>
+        <w:t xml:space="preserve">| </w:t>
+      </w:r>
+      <w:proofErr w:type="spellStart"/>
+      <w:r>
+        <w:t>employee_id</w:t>
+      </w:r>
+      <w:proofErr w:type="spellEnd"/>
+      <w:r>
+        <w:t xml:space="preserve"> | FK |</w:t>
       </w:r>
       <w:r>
         <w:br/>
-        <w:t>| project_name | text |</w:t>
+        <w:t xml:space="preserve">| </w:t>
+      </w:r>
+      <w:proofErr w:type="spellStart"/>
+      <w:r>
+        <w:t>project_name</w:t>
+      </w:r>
+      <w:proofErr w:type="spellEnd"/>
+      <w:r>
+        <w:t xml:space="preserve"> | text |</w:t>
       </w:r>
       <w:r>
         <w:br/>
@@ -1158,11 +1284,35 @@
       </w:r>
       <w:r>
         <w:br/>
-        <w:t>| tools_used | text[] |</w:t>
+        <w:t xml:space="preserve">| </w:t>
+      </w:r>
+      <w:proofErr w:type="spellStart"/>
+      <w:r>
+        <w:t>tools_used</w:t>
+      </w:r>
+      <w:proofErr w:type="spellEnd"/>
+      <w:r>
+        <w:t xml:space="preserve"> | </w:t>
+      </w:r>
+      <w:proofErr w:type="gramStart"/>
+      <w:r>
+        <w:t>text[</w:t>
+      </w:r>
+      <w:proofErr w:type="gramEnd"/>
+      <w:r>
+        <w:t>] |</w:t>
       </w:r>
       <w:r>
         <w:br/>
-        <w:t>| experience_summary | text |</w:t>
+        <w:t xml:space="preserve">| </w:t>
+      </w:r>
+      <w:proofErr w:type="spellStart"/>
+      <w:r>
+        <w:t>experience_summary</w:t>
+      </w:r>
+      <w:proofErr w:type="spellEnd"/>
+      <w:r>
+        <w:t xml:space="preserve"> | text |</w:t>
       </w:r>
     </w:p>
     <w:p/>
@@ -1178,20 +1328,53 @@
           <w:b/>
           <w:bCs/>
         </w:rPr>
-        <w:t>Table 5: bench_status</w:t>
-      </w:r>
-    </w:p>
-    <w:p>
-      <w:r>
-        <w:t>| employee_id | FK |</w:t>
+        <w:t xml:space="preserve">Table 5: </w:t>
+      </w:r>
+      <w:proofErr w:type="spellStart"/>
+      <w:r>
+        <w:rPr>
+          <w:b/>
+          <w:bCs/>
+        </w:rPr>
+        <w:t>bench_status</w:t>
+      </w:r>
+      <w:proofErr w:type="spellEnd"/>
+    </w:p>
+    <w:p>
+      <w:r>
+        <w:t xml:space="preserve">| </w:t>
+      </w:r>
+      <w:proofErr w:type="spellStart"/>
+      <w:r>
+        <w:t>employee_id</w:t>
+      </w:r>
+      <w:proofErr w:type="spellEnd"/>
+      <w:r>
+        <w:t xml:space="preserve"> | FK |</w:t>
       </w:r>
       <w:r>
         <w:br/>
-        <w:t>| status | enum (‘Bench’, ‘Partial’, ‘Not Bench’) |</w:t>
+        <w:t xml:space="preserve">| status | </w:t>
+      </w:r>
+      <w:proofErr w:type="spellStart"/>
+      <w:r>
+        <w:t>enum</w:t>
+      </w:r>
+      <w:proofErr w:type="spellEnd"/>
+      <w:r>
+        <w:t xml:space="preserve"> (‘Bench’, ‘Partial’, ‘Not Bench’) |</w:t>
       </w:r>
       <w:r>
         <w:br/>
-        <w:t>| since_date | date |</w:t>
+        <w:t xml:space="preserve">| </w:t>
+      </w:r>
+      <w:proofErr w:type="spellStart"/>
+      <w:r>
+        <w:t>since_date</w:t>
+      </w:r>
+      <w:proofErr w:type="spellEnd"/>
+      <w:r>
+        <w:t xml:space="preserve"> | date |</w:t>
       </w:r>
       <w:r>
         <w:br/>
@@ -1199,19 +1382,2001 @@
       </w:r>
     </w:p>
     <w:p/>
-    <w:p>
-      <w:pPr>
-        <w:rPr>
-          <w:b/>
-          <w:bCs/>
-        </w:rPr>
-      </w:pPr>
-      <w:r>
-        <w:rPr>
-          <w:b/>
-          <w:bCs/>
-        </w:rPr>
-        <w:t>6. Mapping Logic – Airtable + Excel</w:t>
+    <w:p/>
+    <w:p/>
+    <w:p>
+      <w:pPr>
+        <w:rPr>
+          <w:b/>
+          <w:bCs/>
+        </w:rPr>
+      </w:pPr>
+      <w:r>
+        <w:rPr>
+          <w:b/>
+          <w:bCs/>
+        </w:rPr>
+        <w:lastRenderedPageBreak/>
+        <w:t xml:space="preserve">Table 6: </w:t>
+      </w:r>
+      <w:proofErr w:type="spellStart"/>
+      <w:r>
+        <w:rPr>
+          <w:b/>
+          <w:bCs/>
+        </w:rPr>
+        <w:t>client_requirements</w:t>
+      </w:r>
+      <w:proofErr w:type="spellEnd"/>
+    </w:p>
+    <w:tbl>
+      <w:tblPr>
+        <w:tblW w:w="0" w:type="auto"/>
+        <w:tblCellSpacing w:w="15" w:type="dxa"/>
+        <w:tblCellMar>
+          <w:top w:w="15" w:type="dxa"/>
+          <w:left w:w="15" w:type="dxa"/>
+          <w:bottom w:w="15" w:type="dxa"/>
+          <w:right w:w="15" w:type="dxa"/>
+        </w:tblCellMar>
+        <w:tblLook w:val="04A0" w:firstRow="1" w:lastRow="0" w:firstColumn="1" w:lastColumn="0" w:noHBand="0" w:noVBand="1"/>
+      </w:tblPr>
+      <w:tblGrid>
+        <w:gridCol w:w="1838"/>
+        <w:gridCol w:w="3139"/>
+        <w:gridCol w:w="4049"/>
+      </w:tblGrid>
+      <w:tr>
+        <w:trPr>
+          <w:tblHeader/>
+          <w:tblCellSpacing w:w="15" w:type="dxa"/>
+        </w:trPr>
+        <w:tc>
+          <w:tcPr>
+            <w:tcW w:w="0" w:type="auto"/>
+            <w:vAlign w:val="center"/>
+            <w:hideMark/>
+          </w:tcPr>
+          <w:p>
+            <w:r>
+              <w:rPr>
+                <w:b/>
+                <w:bCs/>
+              </w:rPr>
+              <w:t>column</w:t>
+            </w:r>
+          </w:p>
+        </w:tc>
+        <w:tc>
+          <w:tcPr>
+            <w:tcW w:w="0" w:type="auto"/>
+            <w:vAlign w:val="center"/>
+            <w:hideMark/>
+          </w:tcPr>
+          <w:p>
+            <w:r>
+              <w:rPr>
+                <w:b/>
+                <w:bCs/>
+              </w:rPr>
+              <w:t>type</w:t>
+            </w:r>
+          </w:p>
+        </w:tc>
+        <w:tc>
+          <w:tcPr>
+            <w:tcW w:w="0" w:type="auto"/>
+            <w:vAlign w:val="center"/>
+            <w:hideMark/>
+          </w:tcPr>
+          <w:p>
+            <w:r>
+              <w:rPr>
+                <w:b/>
+                <w:bCs/>
+              </w:rPr>
+              <w:t>description</w:t>
+            </w:r>
+          </w:p>
+        </w:tc>
+      </w:tr>
+      <w:tr>
+        <w:trPr>
+          <w:tblCellSpacing w:w="15" w:type="dxa"/>
+        </w:trPr>
+        <w:tc>
+          <w:tcPr>
+            <w:tcW w:w="0" w:type="auto"/>
+            <w:vAlign w:val="center"/>
+            <w:hideMark/>
+          </w:tcPr>
+          <w:p>
+            <w:proofErr w:type="spellStart"/>
+            <w:r>
+              <w:t>requirement_id</w:t>
+            </w:r>
+            <w:proofErr w:type="spellEnd"/>
+          </w:p>
+        </w:tc>
+        <w:tc>
+          <w:tcPr>
+            <w:tcW w:w="0" w:type="auto"/>
+            <w:vAlign w:val="center"/>
+            <w:hideMark/>
+          </w:tcPr>
+          <w:p>
+            <w:r>
+              <w:t>UUID / text</w:t>
+            </w:r>
+          </w:p>
+        </w:tc>
+        <w:tc>
+          <w:tcPr>
+            <w:tcW w:w="0" w:type="auto"/>
+            <w:vAlign w:val="center"/>
+            <w:hideMark/>
+          </w:tcPr>
+          <w:p>
+            <w:r>
+              <w:t>Primary key or external ID (e.g. REQ-10234)</w:t>
+            </w:r>
+          </w:p>
+        </w:tc>
+      </w:tr>
+      <w:tr>
+        <w:trPr>
+          <w:tblCellSpacing w:w="15" w:type="dxa"/>
+        </w:trPr>
+        <w:tc>
+          <w:tcPr>
+            <w:tcW w:w="0" w:type="auto"/>
+            <w:vAlign w:val="center"/>
+            <w:hideMark/>
+          </w:tcPr>
+          <w:p>
+            <w:proofErr w:type="spellStart"/>
+            <w:r>
+              <w:t>client_name</w:t>
+            </w:r>
+            <w:proofErr w:type="spellEnd"/>
+          </w:p>
+        </w:tc>
+        <w:tc>
+          <w:tcPr>
+            <w:tcW w:w="0" w:type="auto"/>
+            <w:vAlign w:val="center"/>
+            <w:hideMark/>
+          </w:tcPr>
+          <w:p>
+            <w:r>
+              <w:t>text</w:t>
+            </w:r>
+          </w:p>
+        </w:tc>
+        <w:tc>
+          <w:tcPr>
+            <w:tcW w:w="0" w:type="auto"/>
+            <w:vAlign w:val="center"/>
+            <w:hideMark/>
+          </w:tcPr>
+          <w:p>
+            <w:r>
+              <w:t>Client / account name</w:t>
+            </w:r>
+          </w:p>
+        </w:tc>
+      </w:tr>
+      <w:tr>
+        <w:trPr>
+          <w:tblCellSpacing w:w="15" w:type="dxa"/>
+        </w:trPr>
+        <w:tc>
+          <w:tcPr>
+            <w:tcW w:w="0" w:type="auto"/>
+            <w:vAlign w:val="center"/>
+            <w:hideMark/>
+          </w:tcPr>
+          <w:p>
+            <w:proofErr w:type="spellStart"/>
+            <w:r>
+              <w:t>role_title</w:t>
+            </w:r>
+            <w:proofErr w:type="spellEnd"/>
+          </w:p>
+        </w:tc>
+        <w:tc>
+          <w:tcPr>
+            <w:tcW w:w="0" w:type="auto"/>
+            <w:vAlign w:val="center"/>
+            <w:hideMark/>
+          </w:tcPr>
+          <w:p>
+            <w:r>
+              <w:t>text</w:t>
+            </w:r>
+          </w:p>
+        </w:tc>
+        <w:tc>
+          <w:tcPr>
+            <w:tcW w:w="0" w:type="auto"/>
+            <w:vAlign w:val="center"/>
+            <w:hideMark/>
+          </w:tcPr>
+          <w:p>
+            <w:r>
+              <w:t>Requested role (e.g. Senior Full Stack Engineer)</w:t>
+            </w:r>
+          </w:p>
+        </w:tc>
+      </w:tr>
+      <w:tr>
+        <w:trPr>
+          <w:tblCellSpacing w:w="15" w:type="dxa"/>
+        </w:trPr>
+        <w:tc>
+          <w:tcPr>
+            <w:tcW w:w="0" w:type="auto"/>
+            <w:vAlign w:val="center"/>
+            <w:hideMark/>
+          </w:tcPr>
+          <w:p>
+            <w:r>
+              <w:t>status</w:t>
+            </w:r>
+          </w:p>
+        </w:tc>
+        <w:tc>
+          <w:tcPr>
+            <w:tcW w:w="0" w:type="auto"/>
+            <w:vAlign w:val="center"/>
+            <w:hideMark/>
+          </w:tcPr>
+          <w:p>
+            <w:proofErr w:type="spellStart"/>
+            <w:proofErr w:type="gramStart"/>
+            <w:r>
+              <w:t>enum</w:t>
+            </w:r>
+            <w:proofErr w:type="spellEnd"/>
+            <w:r>
+              <w:t>(</w:t>
+            </w:r>
+            <w:proofErr w:type="gramEnd"/>
+            <w:r>
+              <w:t>'</w:t>
+            </w:r>
+            <w:proofErr w:type="spellStart"/>
+            <w:r>
+              <w:t>Open','In</w:t>
+            </w:r>
+            <w:proofErr w:type="spellEnd"/>
+            <w:r>
+              <w:t xml:space="preserve"> </w:t>
+            </w:r>
+            <w:proofErr w:type="spellStart"/>
+            <w:r>
+              <w:t>Progress','Closed</w:t>
+            </w:r>
+            <w:proofErr w:type="spellEnd"/>
+            <w:r>
+              <w:t>')</w:t>
+            </w:r>
+          </w:p>
+        </w:tc>
+        <w:tc>
+          <w:tcPr>
+            <w:tcW w:w="0" w:type="auto"/>
+            <w:vAlign w:val="center"/>
+            <w:hideMark/>
+          </w:tcPr>
+          <w:p>
+            <w:r>
+              <w:t>Lifecycle state</w:t>
+            </w:r>
+          </w:p>
+        </w:tc>
+      </w:tr>
+      <w:tr>
+        <w:trPr>
+          <w:tblCellSpacing w:w="15" w:type="dxa"/>
+        </w:trPr>
+        <w:tc>
+          <w:tcPr>
+            <w:tcW w:w="0" w:type="auto"/>
+            <w:vAlign w:val="center"/>
+            <w:hideMark/>
+          </w:tcPr>
+          <w:p>
+            <w:proofErr w:type="spellStart"/>
+            <w:r>
+              <w:t>submitted_date</w:t>
+            </w:r>
+            <w:proofErr w:type="spellEnd"/>
+          </w:p>
+        </w:tc>
+        <w:tc>
+          <w:tcPr>
+            <w:tcW w:w="0" w:type="auto"/>
+            <w:vAlign w:val="center"/>
+            <w:hideMark/>
+          </w:tcPr>
+          <w:p>
+            <w:r>
+              <w:t>date</w:t>
+            </w:r>
+          </w:p>
+        </w:tc>
+        <w:tc>
+          <w:tcPr>
+            <w:tcW w:w="0" w:type="auto"/>
+            <w:vAlign w:val="center"/>
+            <w:hideMark/>
+          </w:tcPr>
+          <w:p>
+            <w:r>
+              <w:t>Date requirement was created / received</w:t>
+            </w:r>
+          </w:p>
+        </w:tc>
+      </w:tr>
+      <w:tr>
+        <w:trPr>
+          <w:tblCellSpacing w:w="15" w:type="dxa"/>
+        </w:trPr>
+        <w:tc>
+          <w:tcPr>
+            <w:tcW w:w="0" w:type="auto"/>
+            <w:vAlign w:val="center"/>
+            <w:hideMark/>
+          </w:tcPr>
+          <w:p>
+            <w:proofErr w:type="spellStart"/>
+            <w:r>
+              <w:t>min_experience</w:t>
+            </w:r>
+            <w:proofErr w:type="spellEnd"/>
+          </w:p>
+        </w:tc>
+        <w:tc>
+          <w:tcPr>
+            <w:tcW w:w="0" w:type="auto"/>
+            <w:vAlign w:val="center"/>
+            <w:hideMark/>
+          </w:tcPr>
+          <w:p>
+            <w:r>
+              <w:t>float</w:t>
+            </w:r>
+          </w:p>
+        </w:tc>
+        <w:tc>
+          <w:tcPr>
+            <w:tcW w:w="0" w:type="auto"/>
+            <w:vAlign w:val="center"/>
+            <w:hideMark/>
+          </w:tcPr>
+          <w:p>
+            <w:r>
+              <w:t>Minimum years of experience requested</w:t>
+            </w:r>
+          </w:p>
+        </w:tc>
+      </w:tr>
+      <w:tr>
+        <w:trPr>
+          <w:tblCellSpacing w:w="15" w:type="dxa"/>
+        </w:trPr>
+        <w:tc>
+          <w:tcPr>
+            <w:tcW w:w="0" w:type="auto"/>
+            <w:vAlign w:val="center"/>
+            <w:hideMark/>
+          </w:tcPr>
+          <w:p>
+            <w:proofErr w:type="spellStart"/>
+            <w:r>
+              <w:t>mandatory_certs</w:t>
+            </w:r>
+            <w:proofErr w:type="spellEnd"/>
+          </w:p>
+        </w:tc>
+        <w:tc>
+          <w:tcPr>
+            <w:tcW w:w="0" w:type="auto"/>
+            <w:vAlign w:val="center"/>
+            <w:hideMark/>
+          </w:tcPr>
+          <w:p>
+            <w:r>
+              <w:t>text</w:t>
+            </w:r>
+          </w:p>
+        </w:tc>
+        <w:tc>
+          <w:tcPr>
+            <w:tcW w:w="0" w:type="auto"/>
+            <w:vAlign w:val="center"/>
+            <w:hideMark/>
+          </w:tcPr>
+          <w:p>
+            <w:r>
+              <w:t>Normalized list of mandatory certifications</w:t>
+            </w:r>
+          </w:p>
+        </w:tc>
+      </w:tr>
+      <w:tr>
+        <w:trPr>
+          <w:tblCellSpacing w:w="15" w:type="dxa"/>
+        </w:trPr>
+        <w:tc>
+          <w:tcPr>
+            <w:tcW w:w="0" w:type="auto"/>
+            <w:vAlign w:val="center"/>
+            <w:hideMark/>
+          </w:tcPr>
+          <w:p>
+            <w:proofErr w:type="spellStart"/>
+            <w:r>
+              <w:t>availability_date</w:t>
+            </w:r>
+            <w:proofErr w:type="spellEnd"/>
+          </w:p>
+        </w:tc>
+        <w:tc>
+          <w:tcPr>
+            <w:tcW w:w="0" w:type="auto"/>
+            <w:vAlign w:val="center"/>
+            <w:hideMark/>
+          </w:tcPr>
+          <w:p>
+            <w:r>
+              <w:t>date</w:t>
+            </w:r>
+          </w:p>
+        </w:tc>
+        <w:tc>
+          <w:tcPr>
+            <w:tcW w:w="0" w:type="auto"/>
+            <w:vAlign w:val="center"/>
+            <w:hideMark/>
+          </w:tcPr>
+          <w:p>
+            <w:r>
+              <w:t>Desired start date</w:t>
+            </w:r>
+          </w:p>
+        </w:tc>
+      </w:tr>
+      <w:tr>
+        <w:trPr>
+          <w:tblCellSpacing w:w="15" w:type="dxa"/>
+        </w:trPr>
+        <w:tc>
+          <w:tcPr>
+            <w:tcW w:w="0" w:type="auto"/>
+            <w:vAlign w:val="center"/>
+            <w:hideMark/>
+          </w:tcPr>
+          <w:p>
+            <w:r>
+              <w:t>summary</w:t>
+            </w:r>
+          </w:p>
+        </w:tc>
+        <w:tc>
+          <w:tcPr>
+            <w:tcW w:w="0" w:type="auto"/>
+            <w:vAlign w:val="center"/>
+            <w:hideMark/>
+          </w:tcPr>
+          <w:p>
+            <w:r>
+              <w:t>text</w:t>
+            </w:r>
+          </w:p>
+        </w:tc>
+        <w:tc>
+          <w:tcPr>
+            <w:tcW w:w="0" w:type="auto"/>
+            <w:vAlign w:val="center"/>
+            <w:hideMark/>
+          </w:tcPr>
+          <w:p>
+            <w:r>
+              <w:t>Free-text requirement / project description</w:t>
+            </w:r>
+          </w:p>
+        </w:tc>
+      </w:tr>
+    </w:tbl>
+    <w:p/>
+    <w:p>
+      <w:pPr>
+        <w:rPr>
+          <w:b/>
+          <w:bCs/>
+        </w:rPr>
+      </w:pPr>
+      <w:r>
+        <w:rPr>
+          <w:b/>
+          <w:bCs/>
+        </w:rPr>
+        <w:t xml:space="preserve">Table 7: </w:t>
+      </w:r>
+      <w:proofErr w:type="spellStart"/>
+      <w:r>
+        <w:rPr>
+          <w:b/>
+          <w:bCs/>
+        </w:rPr>
+        <w:t>match_history</w:t>
+      </w:r>
+      <w:proofErr w:type="spellEnd"/>
+    </w:p>
+    <w:tbl>
+      <w:tblPr>
+        <w:tblW w:w="0" w:type="auto"/>
+        <w:tblCellSpacing w:w="15" w:type="dxa"/>
+        <w:tblCellMar>
+          <w:top w:w="15" w:type="dxa"/>
+          <w:left w:w="15" w:type="dxa"/>
+          <w:bottom w:w="15" w:type="dxa"/>
+          <w:right w:w="15" w:type="dxa"/>
+        </w:tblCellMar>
+        <w:tblLook w:val="04A0" w:firstRow="1" w:lastRow="0" w:firstColumn="1" w:lastColumn="0" w:noHBand="0" w:noVBand="1"/>
+      </w:tblPr>
+      <w:tblGrid>
+        <w:gridCol w:w="1885"/>
+        <w:gridCol w:w="2844"/>
+        <w:gridCol w:w="4297"/>
+      </w:tblGrid>
+      <w:tr>
+        <w:trPr>
+          <w:tblHeader/>
+          <w:tblCellSpacing w:w="15" w:type="dxa"/>
+        </w:trPr>
+        <w:tc>
+          <w:tcPr>
+            <w:tcW w:w="0" w:type="auto"/>
+            <w:vAlign w:val="center"/>
+            <w:hideMark/>
+          </w:tcPr>
+          <w:p>
+            <w:r>
+              <w:rPr>
+                <w:b/>
+                <w:bCs/>
+              </w:rPr>
+              <w:t>column</w:t>
+            </w:r>
+          </w:p>
+        </w:tc>
+        <w:tc>
+          <w:tcPr>
+            <w:tcW w:w="0" w:type="auto"/>
+            <w:vAlign w:val="center"/>
+            <w:hideMark/>
+          </w:tcPr>
+          <w:p>
+            <w:r>
+              <w:rPr>
+                <w:b/>
+                <w:bCs/>
+              </w:rPr>
+              <w:t>type</w:t>
+            </w:r>
+          </w:p>
+        </w:tc>
+        <w:tc>
+          <w:tcPr>
+            <w:tcW w:w="0" w:type="auto"/>
+            <w:vAlign w:val="center"/>
+            <w:hideMark/>
+          </w:tcPr>
+          <w:p>
+            <w:r>
+              <w:rPr>
+                <w:b/>
+                <w:bCs/>
+              </w:rPr>
+              <w:t>description</w:t>
+            </w:r>
+          </w:p>
+        </w:tc>
+      </w:tr>
+      <w:tr>
+        <w:trPr>
+          <w:tblCellSpacing w:w="15" w:type="dxa"/>
+        </w:trPr>
+        <w:tc>
+          <w:tcPr>
+            <w:tcW w:w="0" w:type="auto"/>
+            <w:vAlign w:val="center"/>
+            <w:hideMark/>
+          </w:tcPr>
+          <w:p>
+            <w:proofErr w:type="spellStart"/>
+            <w:r>
+              <w:t>match_run_id</w:t>
+            </w:r>
+            <w:proofErr w:type="spellEnd"/>
+          </w:p>
+        </w:tc>
+        <w:tc>
+          <w:tcPr>
+            <w:tcW w:w="0" w:type="auto"/>
+            <w:vAlign w:val="center"/>
+            <w:hideMark/>
+          </w:tcPr>
+          <w:p>
+            <w:r>
+              <w:t>UUID</w:t>
+            </w:r>
+          </w:p>
+        </w:tc>
+        <w:tc>
+          <w:tcPr>
+            <w:tcW w:w="0" w:type="auto"/>
+            <w:vAlign w:val="center"/>
+            <w:hideMark/>
+          </w:tcPr>
+          <w:p>
+            <w:r>
+              <w:t>Primary key</w:t>
+            </w:r>
+          </w:p>
+        </w:tc>
+      </w:tr>
+      <w:tr>
+        <w:trPr>
+          <w:tblCellSpacing w:w="15" w:type="dxa"/>
+        </w:trPr>
+        <w:tc>
+          <w:tcPr>
+            <w:tcW w:w="0" w:type="auto"/>
+            <w:vAlign w:val="center"/>
+            <w:hideMark/>
+          </w:tcPr>
+          <w:p>
+            <w:proofErr w:type="spellStart"/>
+            <w:r>
+              <w:t>requirement_id</w:t>
+            </w:r>
+            <w:proofErr w:type="spellEnd"/>
+          </w:p>
+        </w:tc>
+        <w:tc>
+          <w:tcPr>
+            <w:tcW w:w="0" w:type="auto"/>
+            <w:vAlign w:val="center"/>
+            <w:hideMark/>
+          </w:tcPr>
+          <w:p>
+            <w:r>
+              <w:t xml:space="preserve">FK → </w:t>
+            </w:r>
+            <w:proofErr w:type="spellStart"/>
+            <w:r>
+              <w:t>client_requirements</w:t>
+            </w:r>
+            <w:proofErr w:type="spellEnd"/>
+          </w:p>
+        </w:tc>
+        <w:tc>
+          <w:tcPr>
+            <w:tcW w:w="0" w:type="auto"/>
+            <w:vAlign w:val="center"/>
+            <w:hideMark/>
+          </w:tcPr>
+          <w:p>
+            <w:r>
+              <w:t>Requirement that was processed</w:t>
+            </w:r>
+          </w:p>
+        </w:tc>
+      </w:tr>
+      <w:tr>
+        <w:trPr>
+          <w:tblCellSpacing w:w="15" w:type="dxa"/>
+        </w:trPr>
+        <w:tc>
+          <w:tcPr>
+            <w:tcW w:w="0" w:type="auto"/>
+            <w:vAlign w:val="center"/>
+            <w:hideMark/>
+          </w:tcPr>
+          <w:p>
+            <w:proofErr w:type="spellStart"/>
+            <w:r>
+              <w:t>run_timestamp</w:t>
+            </w:r>
+            <w:proofErr w:type="spellEnd"/>
+          </w:p>
+        </w:tc>
+        <w:tc>
+          <w:tcPr>
+            <w:tcW w:w="0" w:type="auto"/>
+            <w:vAlign w:val="center"/>
+            <w:hideMark/>
+          </w:tcPr>
+          <w:p>
+            <w:proofErr w:type="spellStart"/>
+            <w:r>
+              <w:t>timestamptz</w:t>
+            </w:r>
+            <w:proofErr w:type="spellEnd"/>
+          </w:p>
+        </w:tc>
+        <w:tc>
+          <w:tcPr>
+            <w:tcW w:w="0" w:type="auto"/>
+            <w:vAlign w:val="center"/>
+            <w:hideMark/>
+          </w:tcPr>
+          <w:p>
+            <w:r>
+              <w:t>When the matching pipeline executed</w:t>
+            </w:r>
+          </w:p>
+        </w:tc>
+      </w:tr>
+      <w:tr>
+        <w:trPr>
+          <w:tblCellSpacing w:w="15" w:type="dxa"/>
+        </w:trPr>
+        <w:tc>
+          <w:tcPr>
+            <w:tcW w:w="0" w:type="auto"/>
+            <w:vAlign w:val="center"/>
+            <w:hideMark/>
+          </w:tcPr>
+          <w:p>
+            <w:r>
+              <w:t>status</w:t>
+            </w:r>
+          </w:p>
+        </w:tc>
+        <w:tc>
+          <w:tcPr>
+            <w:tcW w:w="0" w:type="auto"/>
+            <w:vAlign w:val="center"/>
+            <w:hideMark/>
+          </w:tcPr>
+          <w:p>
+            <w:proofErr w:type="spellStart"/>
+            <w:proofErr w:type="gramStart"/>
+            <w:r>
+              <w:t>enum</w:t>
+            </w:r>
+            <w:proofErr w:type="spellEnd"/>
+            <w:r>
+              <w:t>(</w:t>
+            </w:r>
+            <w:proofErr w:type="gramEnd"/>
+            <w:r>
+              <w:t>'</w:t>
+            </w:r>
+            <w:proofErr w:type="spellStart"/>
+            <w:r>
+              <w:t>Matched','In</w:t>
+            </w:r>
+            <w:proofErr w:type="spellEnd"/>
+            <w:r>
+              <w:t xml:space="preserve"> Progress')</w:t>
+            </w:r>
+          </w:p>
+        </w:tc>
+        <w:tc>
+          <w:tcPr>
+            <w:tcW w:w="0" w:type="auto"/>
+            <w:vAlign w:val="center"/>
+            <w:hideMark/>
+          </w:tcPr>
+          <w:p>
+            <w:r>
+              <w:t>Aggregate status of the requirement after this run</w:t>
+            </w:r>
+          </w:p>
+        </w:tc>
+      </w:tr>
+      <w:tr>
+        <w:trPr>
+          <w:tblCellSpacing w:w="15" w:type="dxa"/>
+        </w:trPr>
+        <w:tc>
+          <w:tcPr>
+            <w:tcW w:w="0" w:type="auto"/>
+            <w:vAlign w:val="center"/>
+            <w:hideMark/>
+          </w:tcPr>
+          <w:p>
+            <w:proofErr w:type="spellStart"/>
+            <w:r>
+              <w:t>top_candidate_id</w:t>
+            </w:r>
+            <w:proofErr w:type="spellEnd"/>
+          </w:p>
+        </w:tc>
+        <w:tc>
+          <w:tcPr>
+            <w:tcW w:w="0" w:type="auto"/>
+            <w:vAlign w:val="center"/>
+            <w:hideMark/>
+          </w:tcPr>
+          <w:p>
+            <w:r>
+              <w:t>FK → employees</w:t>
+            </w:r>
+          </w:p>
+        </w:tc>
+        <w:tc>
+          <w:tcPr>
+            <w:tcW w:w="0" w:type="auto"/>
+            <w:vAlign w:val="center"/>
+            <w:hideMark/>
+          </w:tcPr>
+          <w:p>
+            <w:r>
+              <w:t>Best candidate for this run</w:t>
+            </w:r>
+          </w:p>
+        </w:tc>
+      </w:tr>
+      <w:tr>
+        <w:trPr>
+          <w:tblCellSpacing w:w="15" w:type="dxa"/>
+        </w:trPr>
+        <w:tc>
+          <w:tcPr>
+            <w:tcW w:w="0" w:type="auto"/>
+            <w:vAlign w:val="center"/>
+            <w:hideMark/>
+          </w:tcPr>
+          <w:p>
+            <w:proofErr w:type="spellStart"/>
+            <w:r>
+              <w:lastRenderedPageBreak/>
+              <w:t>top_candidate_fit</w:t>
+            </w:r>
+            <w:proofErr w:type="spellEnd"/>
+          </w:p>
+        </w:tc>
+        <w:tc>
+          <w:tcPr>
+            <w:tcW w:w="0" w:type="auto"/>
+            <w:vAlign w:val="center"/>
+            <w:hideMark/>
+          </w:tcPr>
+          <w:p>
+            <w:r>
+              <w:t>float</w:t>
+            </w:r>
+          </w:p>
+        </w:tc>
+        <w:tc>
+          <w:tcPr>
+            <w:tcW w:w="0" w:type="auto"/>
+            <w:vAlign w:val="center"/>
+            <w:hideMark/>
+          </w:tcPr>
+          <w:p>
+            <w:r>
+              <w:t>Overall fit score (0–100) for the top candidate</w:t>
+            </w:r>
+          </w:p>
+        </w:tc>
+      </w:tr>
+      <w:tr>
+        <w:trPr>
+          <w:tblCellSpacing w:w="15" w:type="dxa"/>
+        </w:trPr>
+        <w:tc>
+          <w:tcPr>
+            <w:tcW w:w="0" w:type="auto"/>
+            <w:vAlign w:val="center"/>
+            <w:hideMark/>
+          </w:tcPr>
+          <w:p>
+            <w:r>
+              <w:t>match_rate_30d</w:t>
+            </w:r>
+          </w:p>
+        </w:tc>
+        <w:tc>
+          <w:tcPr>
+            <w:tcW w:w="0" w:type="auto"/>
+            <w:vAlign w:val="center"/>
+            <w:hideMark/>
+          </w:tcPr>
+          <w:p>
+            <w:r>
+              <w:t>float</w:t>
+            </w:r>
+          </w:p>
+        </w:tc>
+        <w:tc>
+          <w:tcPr>
+            <w:tcW w:w="0" w:type="auto"/>
+            <w:vAlign w:val="center"/>
+            <w:hideMark/>
+          </w:tcPr>
+          <w:p>
+            <w:r>
+              <w:t>Rolling 30-day match rate snapshot at run time</w:t>
+            </w:r>
+          </w:p>
+        </w:tc>
+      </w:tr>
+      <w:tr>
+        <w:trPr>
+          <w:tblCellSpacing w:w="15" w:type="dxa"/>
+        </w:trPr>
+        <w:tc>
+          <w:tcPr>
+            <w:tcW w:w="0" w:type="auto"/>
+            <w:vAlign w:val="center"/>
+            <w:hideMark/>
+          </w:tcPr>
+          <w:p>
+            <w:proofErr w:type="spellStart"/>
+            <w:r>
+              <w:t>engine_version</w:t>
+            </w:r>
+            <w:proofErr w:type="spellEnd"/>
+          </w:p>
+        </w:tc>
+        <w:tc>
+          <w:tcPr>
+            <w:tcW w:w="0" w:type="auto"/>
+            <w:vAlign w:val="center"/>
+            <w:hideMark/>
+          </w:tcPr>
+          <w:p>
+            <w:r>
+              <w:t>text</w:t>
+            </w:r>
+          </w:p>
+        </w:tc>
+        <w:tc>
+          <w:tcPr>
+            <w:tcW w:w="0" w:type="auto"/>
+            <w:vAlign w:val="center"/>
+            <w:hideMark/>
+          </w:tcPr>
+          <w:p>
+            <w:r>
+              <w:t>Version of matching/LLM configuration used</w:t>
+            </w:r>
+          </w:p>
+        </w:tc>
+      </w:tr>
+    </w:tbl>
+    <w:p/>
+    <w:p>
+      <w:pPr>
+        <w:rPr>
+          <w:b/>
+          <w:bCs/>
+        </w:rPr>
+      </w:pPr>
+      <w:r>
+        <w:rPr>
+          <w:b/>
+          <w:bCs/>
+        </w:rPr>
+        <w:t xml:space="preserve">Table 8: </w:t>
+      </w:r>
+      <w:proofErr w:type="spellStart"/>
+      <w:r>
+        <w:rPr>
+          <w:b/>
+          <w:bCs/>
+        </w:rPr>
+        <w:t>candidate_shortlists</w:t>
+      </w:r>
+      <w:proofErr w:type="spellEnd"/>
+    </w:p>
+    <w:tbl>
+      <w:tblPr>
+        <w:tblW w:w="0" w:type="auto"/>
+        <w:tblCellSpacing w:w="15" w:type="dxa"/>
+        <w:tblCellMar>
+          <w:top w:w="15" w:type="dxa"/>
+          <w:left w:w="15" w:type="dxa"/>
+          <w:bottom w:w="15" w:type="dxa"/>
+          <w:right w:w="15" w:type="dxa"/>
+        </w:tblCellMar>
+        <w:tblLook w:val="04A0" w:firstRow="1" w:lastRow="0" w:firstColumn="1" w:lastColumn="0" w:noHBand="0" w:noVBand="1"/>
+      </w:tblPr>
+      <w:tblGrid>
+        <w:gridCol w:w="1816"/>
+        <w:gridCol w:w="2560"/>
+        <w:gridCol w:w="4650"/>
+      </w:tblGrid>
+      <w:tr>
+        <w:trPr>
+          <w:tblHeader/>
+          <w:tblCellSpacing w:w="15" w:type="dxa"/>
+        </w:trPr>
+        <w:tc>
+          <w:tcPr>
+            <w:tcW w:w="0" w:type="auto"/>
+            <w:vAlign w:val="center"/>
+            <w:hideMark/>
+          </w:tcPr>
+          <w:p>
+            <w:r>
+              <w:rPr>
+                <w:b/>
+                <w:bCs/>
+              </w:rPr>
+              <w:t>column</w:t>
+            </w:r>
+          </w:p>
+        </w:tc>
+        <w:tc>
+          <w:tcPr>
+            <w:tcW w:w="0" w:type="auto"/>
+            <w:vAlign w:val="center"/>
+            <w:hideMark/>
+          </w:tcPr>
+          <w:p>
+            <w:r>
+              <w:rPr>
+                <w:b/>
+                <w:bCs/>
+              </w:rPr>
+              <w:t>type</w:t>
+            </w:r>
+          </w:p>
+        </w:tc>
+        <w:tc>
+          <w:tcPr>
+            <w:tcW w:w="0" w:type="auto"/>
+            <w:vAlign w:val="center"/>
+            <w:hideMark/>
+          </w:tcPr>
+          <w:p>
+            <w:r>
+              <w:rPr>
+                <w:b/>
+                <w:bCs/>
+              </w:rPr>
+              <w:t>description</w:t>
+            </w:r>
+          </w:p>
+        </w:tc>
+      </w:tr>
+      <w:tr>
+        <w:trPr>
+          <w:tblCellSpacing w:w="15" w:type="dxa"/>
+        </w:trPr>
+        <w:tc>
+          <w:tcPr>
+            <w:tcW w:w="0" w:type="auto"/>
+            <w:vAlign w:val="center"/>
+            <w:hideMark/>
+          </w:tcPr>
+          <w:p>
+            <w:proofErr w:type="spellStart"/>
+            <w:r>
+              <w:t>shortlist_id</w:t>
+            </w:r>
+            <w:proofErr w:type="spellEnd"/>
+          </w:p>
+        </w:tc>
+        <w:tc>
+          <w:tcPr>
+            <w:tcW w:w="0" w:type="auto"/>
+            <w:vAlign w:val="center"/>
+            <w:hideMark/>
+          </w:tcPr>
+          <w:p>
+            <w:r>
+              <w:t>UUID</w:t>
+            </w:r>
+          </w:p>
+        </w:tc>
+        <w:tc>
+          <w:tcPr>
+            <w:tcW w:w="0" w:type="auto"/>
+            <w:vAlign w:val="center"/>
+            <w:hideMark/>
+          </w:tcPr>
+          <w:p>
+            <w:r>
+              <w:t>Primary key</w:t>
+            </w:r>
+          </w:p>
+        </w:tc>
+      </w:tr>
+      <w:tr>
+        <w:trPr>
+          <w:tblCellSpacing w:w="15" w:type="dxa"/>
+        </w:trPr>
+        <w:tc>
+          <w:tcPr>
+            <w:tcW w:w="0" w:type="auto"/>
+            <w:vAlign w:val="center"/>
+            <w:hideMark/>
+          </w:tcPr>
+          <w:p>
+            <w:proofErr w:type="spellStart"/>
+            <w:r>
+              <w:t>requirement_id</w:t>
+            </w:r>
+            <w:proofErr w:type="spellEnd"/>
+          </w:p>
+        </w:tc>
+        <w:tc>
+          <w:tcPr>
+            <w:tcW w:w="0" w:type="auto"/>
+            <w:vAlign w:val="center"/>
+            <w:hideMark/>
+          </w:tcPr>
+          <w:p>
+            <w:r>
+              <w:t xml:space="preserve">FK → </w:t>
+            </w:r>
+            <w:proofErr w:type="spellStart"/>
+            <w:r>
+              <w:t>client_requirements</w:t>
+            </w:r>
+            <w:proofErr w:type="spellEnd"/>
+          </w:p>
+        </w:tc>
+        <w:tc>
+          <w:tcPr>
+            <w:tcW w:w="0" w:type="auto"/>
+            <w:vAlign w:val="center"/>
+            <w:hideMark/>
+          </w:tcPr>
+          <w:p>
+            <w:r>
+              <w:t>Requirement for which this shortlist was generated</w:t>
+            </w:r>
+          </w:p>
+        </w:tc>
+      </w:tr>
+      <w:tr>
+        <w:trPr>
+          <w:tblCellSpacing w:w="15" w:type="dxa"/>
+        </w:trPr>
+        <w:tc>
+          <w:tcPr>
+            <w:tcW w:w="0" w:type="auto"/>
+            <w:vAlign w:val="center"/>
+            <w:hideMark/>
+          </w:tcPr>
+          <w:p>
+            <w:proofErr w:type="spellStart"/>
+            <w:r>
+              <w:t>generated_at</w:t>
+            </w:r>
+            <w:proofErr w:type="spellEnd"/>
+          </w:p>
+        </w:tc>
+        <w:tc>
+          <w:tcPr>
+            <w:tcW w:w="0" w:type="auto"/>
+            <w:vAlign w:val="center"/>
+            <w:hideMark/>
+          </w:tcPr>
+          <w:p>
+            <w:proofErr w:type="spellStart"/>
+            <w:r>
+              <w:t>timestamptz</w:t>
+            </w:r>
+            <w:proofErr w:type="spellEnd"/>
+          </w:p>
+        </w:tc>
+        <w:tc>
+          <w:tcPr>
+            <w:tcW w:w="0" w:type="auto"/>
+            <w:vAlign w:val="center"/>
+            <w:hideMark/>
+          </w:tcPr>
+          <w:p>
+            <w:r>
+              <w:t>Timestamp of shortlist generation</w:t>
+            </w:r>
+          </w:p>
+        </w:tc>
+      </w:tr>
+      <w:tr>
+        <w:trPr>
+          <w:tblCellSpacing w:w="15" w:type="dxa"/>
+        </w:trPr>
+        <w:tc>
+          <w:tcPr>
+            <w:tcW w:w="0" w:type="auto"/>
+            <w:vAlign w:val="center"/>
+            <w:hideMark/>
+          </w:tcPr>
+          <w:p>
+            <w:proofErr w:type="spellStart"/>
+            <w:r>
+              <w:t>engine_version</w:t>
+            </w:r>
+            <w:proofErr w:type="spellEnd"/>
+          </w:p>
+        </w:tc>
+        <w:tc>
+          <w:tcPr>
+            <w:tcW w:w="0" w:type="auto"/>
+            <w:vAlign w:val="center"/>
+            <w:hideMark/>
+          </w:tcPr>
+          <w:p>
+            <w:r>
+              <w:t>text</w:t>
+            </w:r>
+          </w:p>
+        </w:tc>
+        <w:tc>
+          <w:tcPr>
+            <w:tcW w:w="0" w:type="auto"/>
+            <w:vAlign w:val="center"/>
+            <w:hideMark/>
+          </w:tcPr>
+          <w:p>
+            <w:r>
+              <w:t>Matching / LLM config version</w:t>
+            </w:r>
+          </w:p>
+        </w:tc>
+      </w:tr>
+      <w:tr>
+        <w:trPr>
+          <w:tblCellSpacing w:w="15" w:type="dxa"/>
+        </w:trPr>
+        <w:tc>
+          <w:tcPr>
+            <w:tcW w:w="0" w:type="auto"/>
+            <w:vAlign w:val="center"/>
+            <w:hideMark/>
+          </w:tcPr>
+          <w:p>
+            <w:proofErr w:type="spellStart"/>
+            <w:r>
+              <w:t>total_candidates</w:t>
+            </w:r>
+            <w:proofErr w:type="spellEnd"/>
+          </w:p>
+        </w:tc>
+        <w:tc>
+          <w:tcPr>
+            <w:tcW w:w="0" w:type="auto"/>
+            <w:vAlign w:val="center"/>
+            <w:hideMark/>
+          </w:tcPr>
+          <w:p>
+            <w:r>
+              <w:t>integer</w:t>
+            </w:r>
+          </w:p>
+        </w:tc>
+        <w:tc>
+          <w:tcPr>
+            <w:tcW w:w="0" w:type="auto"/>
+            <w:vAlign w:val="center"/>
+            <w:hideMark/>
+          </w:tcPr>
+          <w:p>
+            <w:r>
+              <w:t>Number of candidates included</w:t>
+            </w:r>
+          </w:p>
+        </w:tc>
+      </w:tr>
+    </w:tbl>
+    <w:p/>
+    <w:p>
+      <w:pPr>
+        <w:rPr>
+          <w:b/>
+          <w:bCs/>
+        </w:rPr>
+      </w:pPr>
+      <w:r>
+        <w:rPr>
+          <w:b/>
+          <w:bCs/>
+        </w:rPr>
+        <w:t xml:space="preserve">Table 9: </w:t>
+      </w:r>
+      <w:proofErr w:type="spellStart"/>
+      <w:r>
+        <w:rPr>
+          <w:b/>
+          <w:bCs/>
+        </w:rPr>
+        <w:t>candidate_shortlist_items</w:t>
+      </w:r>
+      <w:proofErr w:type="spellEnd"/>
+    </w:p>
+    <w:tbl>
+      <w:tblPr>
+        <w:tblW w:w="0" w:type="auto"/>
+        <w:tblCellSpacing w:w="15" w:type="dxa"/>
+        <w:tblCellMar>
+          <w:top w:w="15" w:type="dxa"/>
+          <w:left w:w="15" w:type="dxa"/>
+          <w:bottom w:w="15" w:type="dxa"/>
+          <w:right w:w="15" w:type="dxa"/>
+        </w:tblCellMar>
+        <w:tblLook w:val="04A0" w:firstRow="1" w:lastRow="0" w:firstColumn="1" w:lastColumn="0" w:noHBand="0" w:noVBand="1"/>
+      </w:tblPr>
+      <w:tblGrid>
+        <w:gridCol w:w="2126"/>
+        <w:gridCol w:w="3211"/>
+        <w:gridCol w:w="3689"/>
+      </w:tblGrid>
+      <w:tr>
+        <w:trPr>
+          <w:tblHeader/>
+          <w:tblCellSpacing w:w="15" w:type="dxa"/>
+        </w:trPr>
+        <w:tc>
+          <w:tcPr>
+            <w:tcW w:w="0" w:type="auto"/>
+            <w:vAlign w:val="center"/>
+            <w:hideMark/>
+          </w:tcPr>
+          <w:p>
+            <w:r>
+              <w:rPr>
+                <w:b/>
+                <w:bCs/>
+              </w:rPr>
+              <w:t>column</w:t>
+            </w:r>
+          </w:p>
+        </w:tc>
+        <w:tc>
+          <w:tcPr>
+            <w:tcW w:w="0" w:type="auto"/>
+            <w:vAlign w:val="center"/>
+            <w:hideMark/>
+          </w:tcPr>
+          <w:p>
+            <w:r>
+              <w:rPr>
+                <w:b/>
+                <w:bCs/>
+              </w:rPr>
+              <w:t>type</w:t>
+            </w:r>
+          </w:p>
+        </w:tc>
+        <w:tc>
+          <w:tcPr>
+            <w:tcW w:w="0" w:type="auto"/>
+            <w:vAlign w:val="center"/>
+            <w:hideMark/>
+          </w:tcPr>
+          <w:p>
+            <w:r>
+              <w:rPr>
+                <w:b/>
+                <w:bCs/>
+              </w:rPr>
+              <w:t>description</w:t>
+            </w:r>
+          </w:p>
+        </w:tc>
+      </w:tr>
+      <w:tr>
+        <w:trPr>
+          <w:tblCellSpacing w:w="15" w:type="dxa"/>
+        </w:trPr>
+        <w:tc>
+          <w:tcPr>
+            <w:tcW w:w="0" w:type="auto"/>
+            <w:vAlign w:val="center"/>
+            <w:hideMark/>
+          </w:tcPr>
+          <w:p>
+            <w:proofErr w:type="spellStart"/>
+            <w:r>
+              <w:t>shortlist_item_id</w:t>
+            </w:r>
+            <w:proofErr w:type="spellEnd"/>
+          </w:p>
+        </w:tc>
+        <w:tc>
+          <w:tcPr>
+            <w:tcW w:w="0" w:type="auto"/>
+            <w:vAlign w:val="center"/>
+            <w:hideMark/>
+          </w:tcPr>
+          <w:p>
+            <w:r>
+              <w:t>UUID</w:t>
+            </w:r>
+          </w:p>
+        </w:tc>
+        <w:tc>
+          <w:tcPr>
+            <w:tcW w:w="0" w:type="auto"/>
+            <w:vAlign w:val="center"/>
+            <w:hideMark/>
+          </w:tcPr>
+          <w:p>
+            <w:r>
+              <w:t>Primary key</w:t>
+            </w:r>
+          </w:p>
+        </w:tc>
+      </w:tr>
+      <w:tr>
+        <w:trPr>
+          <w:tblCellSpacing w:w="15" w:type="dxa"/>
+        </w:trPr>
+        <w:tc>
+          <w:tcPr>
+            <w:tcW w:w="0" w:type="auto"/>
+            <w:vAlign w:val="center"/>
+            <w:hideMark/>
+          </w:tcPr>
+          <w:p>
+            <w:proofErr w:type="spellStart"/>
+            <w:r>
+              <w:t>shortlist_id</w:t>
+            </w:r>
+            <w:proofErr w:type="spellEnd"/>
+          </w:p>
+        </w:tc>
+        <w:tc>
+          <w:tcPr>
+            <w:tcW w:w="0" w:type="auto"/>
+            <w:vAlign w:val="center"/>
+            <w:hideMark/>
+          </w:tcPr>
+          <w:p>
+            <w:r>
+              <w:t xml:space="preserve">FK → </w:t>
+            </w:r>
+            <w:proofErr w:type="spellStart"/>
+            <w:r>
+              <w:t>candidate_shortlists</w:t>
+            </w:r>
+            <w:proofErr w:type="spellEnd"/>
+          </w:p>
+        </w:tc>
+        <w:tc>
+          <w:tcPr>
+            <w:tcW w:w="0" w:type="auto"/>
+            <w:vAlign w:val="center"/>
+            <w:hideMark/>
+          </w:tcPr>
+          <w:p>
+            <w:r>
+              <w:t>Parent shortlist</w:t>
+            </w:r>
+          </w:p>
+        </w:tc>
+      </w:tr>
+      <w:tr>
+        <w:trPr>
+          <w:tblCellSpacing w:w="15" w:type="dxa"/>
+        </w:trPr>
+        <w:tc>
+          <w:tcPr>
+            <w:tcW w:w="0" w:type="auto"/>
+            <w:vAlign w:val="center"/>
+            <w:hideMark/>
+          </w:tcPr>
+          <w:p>
+            <w:proofErr w:type="spellStart"/>
+            <w:r>
+              <w:t>employee_id</w:t>
+            </w:r>
+            <w:proofErr w:type="spellEnd"/>
+          </w:p>
+        </w:tc>
+        <w:tc>
+          <w:tcPr>
+            <w:tcW w:w="0" w:type="auto"/>
+            <w:vAlign w:val="center"/>
+            <w:hideMark/>
+          </w:tcPr>
+          <w:p>
+            <w:r>
+              <w:t>FK → employees</w:t>
+            </w:r>
+          </w:p>
+        </w:tc>
+        <w:tc>
+          <w:tcPr>
+            <w:tcW w:w="0" w:type="auto"/>
+            <w:vAlign w:val="center"/>
+            <w:hideMark/>
+          </w:tcPr>
+          <w:p>
+            <w:r>
+              <w:t>Recommended bench employee</w:t>
+            </w:r>
+          </w:p>
+        </w:tc>
+      </w:tr>
+      <w:tr>
+        <w:trPr>
+          <w:tblCellSpacing w:w="15" w:type="dxa"/>
+        </w:trPr>
+        <w:tc>
+          <w:tcPr>
+            <w:tcW w:w="0" w:type="auto"/>
+            <w:vAlign w:val="center"/>
+            <w:hideMark/>
+          </w:tcPr>
+          <w:p>
+            <w:r>
+              <w:t>rank</w:t>
+            </w:r>
+          </w:p>
+        </w:tc>
+        <w:tc>
+          <w:tcPr>
+            <w:tcW w:w="0" w:type="auto"/>
+            <w:vAlign w:val="center"/>
+            <w:hideMark/>
+          </w:tcPr>
+          <w:p>
+            <w:r>
+              <w:t>integer</w:t>
+            </w:r>
+          </w:p>
+        </w:tc>
+        <w:tc>
+          <w:tcPr>
+            <w:tcW w:w="0" w:type="auto"/>
+            <w:vAlign w:val="center"/>
+            <w:hideMark/>
+          </w:tcPr>
+          <w:p>
+            <w:r>
+              <w:t>Position in shortlist (1 = highest)</w:t>
+            </w:r>
+          </w:p>
+        </w:tc>
+      </w:tr>
+      <w:tr>
+        <w:trPr>
+          <w:tblCellSpacing w:w="15" w:type="dxa"/>
+        </w:trPr>
+        <w:tc>
+          <w:tcPr>
+            <w:tcW w:w="0" w:type="auto"/>
+            <w:vAlign w:val="center"/>
+            <w:hideMark/>
+          </w:tcPr>
+          <w:p>
+            <w:proofErr w:type="spellStart"/>
+            <w:r>
+              <w:t>overall_fit_score</w:t>
+            </w:r>
+            <w:proofErr w:type="spellEnd"/>
+          </w:p>
+        </w:tc>
+        <w:tc>
+          <w:tcPr>
+            <w:tcW w:w="0" w:type="auto"/>
+            <w:vAlign w:val="center"/>
+            <w:hideMark/>
+          </w:tcPr>
+          <w:p>
+            <w:r>
+              <w:t>float</w:t>
+            </w:r>
+          </w:p>
+        </w:tc>
+        <w:tc>
+          <w:tcPr>
+            <w:tcW w:w="0" w:type="auto"/>
+            <w:vAlign w:val="center"/>
+            <w:hideMark/>
+          </w:tcPr>
+          <w:p>
+            <w:r>
+              <w:t>Final weighted score (0–100)</w:t>
+            </w:r>
+          </w:p>
+        </w:tc>
+      </w:tr>
+      <w:tr>
+        <w:trPr>
+          <w:tblCellSpacing w:w="15" w:type="dxa"/>
+        </w:trPr>
+        <w:tc>
+          <w:tcPr>
+            <w:tcW w:w="0" w:type="auto"/>
+            <w:vAlign w:val="center"/>
+            <w:hideMark/>
+          </w:tcPr>
+          <w:p>
+            <w:proofErr w:type="spellStart"/>
+            <w:r>
+              <w:t>skill_match_score</w:t>
+            </w:r>
+            <w:proofErr w:type="spellEnd"/>
+          </w:p>
+        </w:tc>
+        <w:tc>
+          <w:tcPr>
+            <w:tcW w:w="0" w:type="auto"/>
+            <w:vAlign w:val="center"/>
+            <w:hideMark/>
+          </w:tcPr>
+          <w:p>
+            <w:r>
+              <w:t>float</w:t>
+            </w:r>
+          </w:p>
+        </w:tc>
+        <w:tc>
+          <w:tcPr>
+            <w:tcW w:w="0" w:type="auto"/>
+            <w:vAlign w:val="center"/>
+            <w:hideMark/>
+          </w:tcPr>
+          <w:p>
+            <w:r>
+              <w:t>Skill Match score (60% weight)</w:t>
+            </w:r>
+          </w:p>
+        </w:tc>
+      </w:tr>
+      <w:tr>
+        <w:trPr>
+          <w:tblCellSpacing w:w="15" w:type="dxa"/>
+        </w:trPr>
+        <w:tc>
+          <w:tcPr>
+            <w:tcW w:w="0" w:type="auto"/>
+            <w:vAlign w:val="center"/>
+            <w:hideMark/>
+          </w:tcPr>
+          <w:p>
+            <w:proofErr w:type="spellStart"/>
+            <w:r>
+              <w:t>experience_score</w:t>
+            </w:r>
+            <w:proofErr w:type="spellEnd"/>
+          </w:p>
+        </w:tc>
+        <w:tc>
+          <w:tcPr>
+            <w:tcW w:w="0" w:type="auto"/>
+            <w:vAlign w:val="center"/>
+            <w:hideMark/>
+          </w:tcPr>
+          <w:p>
+            <w:r>
+              <w:t>float</w:t>
+            </w:r>
+          </w:p>
+        </w:tc>
+        <w:tc>
+          <w:tcPr>
+            <w:tcW w:w="0" w:type="auto"/>
+            <w:vAlign w:val="center"/>
+            <w:hideMark/>
+          </w:tcPr>
+          <w:p>
+            <w:r>
+              <w:t>Experience Relevance score (20% weight)</w:t>
+            </w:r>
+          </w:p>
+        </w:tc>
+      </w:tr>
+      <w:tr>
+        <w:trPr>
+          <w:tblCellSpacing w:w="15" w:type="dxa"/>
+        </w:trPr>
+        <w:tc>
+          <w:tcPr>
+            <w:tcW w:w="0" w:type="auto"/>
+            <w:vAlign w:val="center"/>
+            <w:hideMark/>
+          </w:tcPr>
+          <w:p>
+            <w:proofErr w:type="spellStart"/>
+            <w:r>
+              <w:lastRenderedPageBreak/>
+              <w:t>availability_score</w:t>
+            </w:r>
+            <w:proofErr w:type="spellEnd"/>
+          </w:p>
+        </w:tc>
+        <w:tc>
+          <w:tcPr>
+            <w:tcW w:w="0" w:type="auto"/>
+            <w:vAlign w:val="center"/>
+            <w:hideMark/>
+          </w:tcPr>
+          <w:p>
+            <w:r>
+              <w:t>float</w:t>
+            </w:r>
+          </w:p>
+        </w:tc>
+        <w:tc>
+          <w:tcPr>
+            <w:tcW w:w="0" w:type="auto"/>
+            <w:vAlign w:val="center"/>
+            <w:hideMark/>
+          </w:tcPr>
+          <w:p>
+            <w:r>
+              <w:t>Availability score (10% weight)</w:t>
+            </w:r>
+          </w:p>
+        </w:tc>
+      </w:tr>
+      <w:tr>
+        <w:trPr>
+          <w:tblCellSpacing w:w="15" w:type="dxa"/>
+        </w:trPr>
+        <w:tc>
+          <w:tcPr>
+            <w:tcW w:w="0" w:type="auto"/>
+            <w:vAlign w:val="center"/>
+            <w:hideMark/>
+          </w:tcPr>
+          <w:p>
+            <w:proofErr w:type="spellStart"/>
+            <w:r>
+              <w:t>certifications_score</w:t>
+            </w:r>
+            <w:proofErr w:type="spellEnd"/>
+          </w:p>
+        </w:tc>
+        <w:tc>
+          <w:tcPr>
+            <w:tcW w:w="0" w:type="auto"/>
+            <w:vAlign w:val="center"/>
+            <w:hideMark/>
+          </w:tcPr>
+          <w:p>
+            <w:r>
+              <w:t>float</w:t>
+            </w:r>
+          </w:p>
+        </w:tc>
+        <w:tc>
+          <w:tcPr>
+            <w:tcW w:w="0" w:type="auto"/>
+            <w:vAlign w:val="center"/>
+            <w:hideMark/>
+          </w:tcPr>
+          <w:p>
+            <w:r>
+              <w:t>Certifications / special skills score (10% weight)</w:t>
+            </w:r>
+          </w:p>
+        </w:tc>
+      </w:tr>
+      <w:tr>
+        <w:trPr>
+          <w:tblCellSpacing w:w="15" w:type="dxa"/>
+        </w:trPr>
+        <w:tc>
+          <w:tcPr>
+            <w:tcW w:w="0" w:type="auto"/>
+            <w:vAlign w:val="center"/>
+            <w:hideMark/>
+          </w:tcPr>
+          <w:p>
+            <w:proofErr w:type="spellStart"/>
+            <w:r>
+              <w:t>bench_status</w:t>
+            </w:r>
+            <w:proofErr w:type="spellEnd"/>
+          </w:p>
+        </w:tc>
+        <w:tc>
+          <w:tcPr>
+            <w:tcW w:w="0" w:type="auto"/>
+            <w:vAlign w:val="center"/>
+            <w:hideMark/>
+          </w:tcPr>
+          <w:p>
+            <w:proofErr w:type="spellStart"/>
+            <w:proofErr w:type="gramStart"/>
+            <w:r>
+              <w:t>enum</w:t>
+            </w:r>
+            <w:proofErr w:type="spellEnd"/>
+            <w:r>
+              <w:t>(</w:t>
+            </w:r>
+            <w:proofErr w:type="gramEnd"/>
+            <w:r>
+              <w:t>'</w:t>
+            </w:r>
+            <w:proofErr w:type="spellStart"/>
+            <w:r>
+              <w:t>Bench','Partial','Not</w:t>
+            </w:r>
+            <w:proofErr w:type="spellEnd"/>
+            <w:r>
+              <w:t xml:space="preserve"> Bench')</w:t>
+            </w:r>
+          </w:p>
+        </w:tc>
+        <w:tc>
+          <w:tcPr>
+            <w:tcW w:w="0" w:type="auto"/>
+            <w:vAlign w:val="center"/>
+            <w:hideMark/>
+          </w:tcPr>
+          <w:p>
+            <w:r>
+              <w:t>Bench status snapshot at match time</w:t>
+            </w:r>
+          </w:p>
+        </w:tc>
+      </w:tr>
+      <w:tr>
+        <w:trPr>
+          <w:tblCellSpacing w:w="15" w:type="dxa"/>
+        </w:trPr>
+        <w:tc>
+          <w:tcPr>
+            <w:tcW w:w="0" w:type="auto"/>
+            <w:vAlign w:val="center"/>
+            <w:hideMark/>
+          </w:tcPr>
+          <w:p>
+            <w:proofErr w:type="spellStart"/>
+            <w:r>
+              <w:t>reason_for_ranking</w:t>
+            </w:r>
+            <w:proofErr w:type="spellEnd"/>
+          </w:p>
+        </w:tc>
+        <w:tc>
+          <w:tcPr>
+            <w:tcW w:w="0" w:type="auto"/>
+            <w:vAlign w:val="center"/>
+            <w:hideMark/>
+          </w:tcPr>
+          <w:p>
+            <w:r>
+              <w:t>text</w:t>
+            </w:r>
+          </w:p>
+        </w:tc>
+        <w:tc>
+          <w:tcPr>
+            <w:tcW w:w="0" w:type="auto"/>
+            <w:vAlign w:val="center"/>
+            <w:hideMark/>
+          </w:tcPr>
+          <w:p>
+            <w:r>
+              <w:t>LLM-generated explanation used in the modal</w:t>
+            </w:r>
+          </w:p>
+        </w:tc>
+      </w:tr>
+      <w:tr>
+        <w:trPr>
+          <w:tblCellSpacing w:w="15" w:type="dxa"/>
+        </w:trPr>
+        <w:tc>
+          <w:tcPr>
+            <w:tcW w:w="0" w:type="auto"/>
+            <w:vAlign w:val="center"/>
+            <w:hideMark/>
+          </w:tcPr>
+          <w:p>
+            <w:r>
+              <w:t>strengths</w:t>
+            </w:r>
+          </w:p>
+        </w:tc>
+        <w:tc>
+          <w:tcPr>
+            <w:tcW w:w="0" w:type="auto"/>
+            <w:vAlign w:val="center"/>
+            <w:hideMark/>
+          </w:tcPr>
+          <w:p>
+            <w:r>
+              <w:t>text</w:t>
+            </w:r>
+          </w:p>
+        </w:tc>
+        <w:tc>
+          <w:tcPr>
+            <w:tcW w:w="0" w:type="auto"/>
+            <w:vAlign w:val="center"/>
+            <w:hideMark/>
+          </w:tcPr>
+          <w:p>
+            <w:r>
+              <w:t>Serialized bullet-style strengths summary</w:t>
+            </w:r>
+          </w:p>
+        </w:tc>
+      </w:tr>
+      <w:tr>
+        <w:trPr>
+          <w:tblCellSpacing w:w="15" w:type="dxa"/>
+        </w:trPr>
+        <w:tc>
+          <w:tcPr>
+            <w:tcW w:w="0" w:type="auto"/>
+            <w:vAlign w:val="center"/>
+            <w:hideMark/>
+          </w:tcPr>
+          <w:p>
+            <w:r>
+              <w:t>gaps</w:t>
+            </w:r>
+          </w:p>
+        </w:tc>
+        <w:tc>
+          <w:tcPr>
+            <w:tcW w:w="0" w:type="auto"/>
+            <w:vAlign w:val="center"/>
+            <w:hideMark/>
+          </w:tcPr>
+          <w:p>
+            <w:r>
+              <w:t>text</w:t>
+            </w:r>
+          </w:p>
+        </w:tc>
+        <w:tc>
+          <w:tcPr>
+            <w:tcW w:w="0" w:type="auto"/>
+            <w:vAlign w:val="center"/>
+            <w:hideMark/>
+          </w:tcPr>
+          <w:p>
+            <w:r>
+              <w:t>Serialized gaps / risks summary</w:t>
+            </w:r>
+          </w:p>
+        </w:tc>
+      </w:tr>
+    </w:tbl>
+    <w:p/>
+    <w:p/>
+    <w:p>
+      <w:pPr>
+        <w:rPr>
+          <w:b/>
+          <w:bCs/>
+        </w:rPr>
+      </w:pPr>
+      <w:r>
+        <w:rPr>
+          <w:b/>
+          <w:bCs/>
+        </w:rPr>
+        <w:t xml:space="preserve">6. Mapping Logic – </w:t>
+      </w:r>
+      <w:proofErr w:type="spellStart"/>
+      <w:r>
+        <w:rPr>
+          <w:b/>
+          <w:bCs/>
+        </w:rPr>
+        <w:t>Airtable</w:t>
+      </w:r>
+      <w:proofErr w:type="spellEnd"/>
+      <w:r>
+        <w:rPr>
+          <w:b/>
+          <w:bCs/>
+        </w:rPr>
+        <w:t xml:space="preserve"> + Excel</w:t>
       </w:r>
     </w:p>
     <w:p>
@@ -1231,7 +3396,6 @@
     </w:p>
     <w:p>
       <w:r>
-        <w:lastRenderedPageBreak/>
         <w:t xml:space="preserve">Choose </w:t>
       </w:r>
       <w:r>
@@ -1242,7 +3406,15 @@
         <w:t>email</w:t>
       </w:r>
       <w:r>
-        <w:t xml:space="preserve"> as the primary key to match Excel records with Airtable records.</w:t>
+        <w:t xml:space="preserve"> as the primary key to match Excel records with </w:t>
+      </w:r>
+      <w:proofErr w:type="spellStart"/>
+      <w:r>
+        <w:t>Airtable</w:t>
+      </w:r>
+      <w:proofErr w:type="spellEnd"/>
+      <w:r>
+        <w:t xml:space="preserve"> records.</w:t>
       </w:r>
     </w:p>
     <w:p/>
@@ -1273,7 +3445,23 @@
           <w:b/>
           <w:bCs/>
         </w:rPr>
-        <w:t>7.1 Airtable Sync</w:t>
+        <w:t xml:space="preserve">7.1 </w:t>
+      </w:r>
+      <w:proofErr w:type="spellStart"/>
+      <w:r>
+        <w:rPr>
+          <w:b/>
+          <w:bCs/>
+        </w:rPr>
+        <w:t>Airtable</w:t>
+      </w:r>
+      <w:proofErr w:type="spellEnd"/>
+      <w:r>
+        <w:rPr>
+          <w:b/>
+          <w:bCs/>
+        </w:rPr>
+        <w:t xml:space="preserve"> Sync</w:t>
       </w:r>
     </w:p>
     <w:p>
@@ -1284,7 +3472,15 @@
         </w:numPr>
       </w:pPr>
       <w:r>
-        <w:t>Pull records → Normalize → Upsert into DB</w:t>
+        <w:t xml:space="preserve">Pull records → Normalize → </w:t>
+      </w:r>
+      <w:proofErr w:type="spellStart"/>
+      <w:r>
+        <w:t>Upsert</w:t>
+      </w:r>
+      <w:proofErr w:type="spellEnd"/>
+      <w:r>
+        <w:t xml:space="preserve"> into DB</w:t>
       </w:r>
     </w:p>
     <w:p>
@@ -1332,7 +3528,15 @@
         </w:numPr>
       </w:pPr>
       <w:r>
-        <w:t>Read Excel → Normalize → Upsert in DB</w:t>
+        <w:t xml:space="preserve">Read Excel → Normalize → </w:t>
+      </w:r>
+      <w:proofErr w:type="spellStart"/>
+      <w:r>
+        <w:t>Upsert</w:t>
+      </w:r>
+      <w:proofErr w:type="spellEnd"/>
+      <w:r>
+        <w:t xml:space="preserve"> in DB</w:t>
       </w:r>
     </w:p>
     <w:p>
@@ -1343,7 +3547,15 @@
         </w:numPr>
       </w:pPr>
       <w:r>
-        <w:t>Update only bench_status table</w:t>
+        <w:t xml:space="preserve">Update only </w:t>
+      </w:r>
+      <w:proofErr w:type="spellStart"/>
+      <w:r>
+        <w:t>bench_status</w:t>
+      </w:r>
+      <w:proofErr w:type="spellEnd"/>
+      <w:r>
+        <w:t xml:space="preserve"> table</w:t>
       </w:r>
     </w:p>
     <w:p>
@@ -1468,6 +3680,7 @@
           </w:tcPr>
           <w:p>
             <w:r>
+              <w:lastRenderedPageBreak/>
               <w:t>Role mismatch</w:t>
             </w:r>
           </w:p>
@@ -1480,7 +3693,15 @@
           </w:tcPr>
           <w:p>
             <w:r>
-              <w:t>Keep Airtable version as source of truth</w:t>
+              <w:t xml:space="preserve">Keep </w:t>
+            </w:r>
+            <w:proofErr w:type="spellStart"/>
+            <w:r>
+              <w:t>Airtable</w:t>
+            </w:r>
+            <w:proofErr w:type="spellEnd"/>
+            <w:r>
+              <w:t xml:space="preserve"> version as source of truth</w:t>
             </w:r>
           </w:p>
         </w:tc>
@@ -1497,8 +3718,13 @@
           </w:tcPr>
           <w:p>
             <w:r>
-              <w:t>Missing employee in Airtable</w:t>
-            </w:r>
+              <w:t xml:space="preserve">Missing employee in </w:t>
+            </w:r>
+            <w:proofErr w:type="spellStart"/>
+            <w:r>
+              <w:t>Airtable</w:t>
+            </w:r>
+            <w:proofErr w:type="spellEnd"/>
           </w:p>
         </w:tc>
         <w:tc>
@@ -1594,7 +3820,6 @@
           <w:b/>
           <w:bCs/>
         </w:rPr>
-        <w:lastRenderedPageBreak/>
         <w:t>8.2 Matching Pipeline</w:t>
       </w:r>
     </w:p>
@@ -1734,6 +3959,7 @@
           <w:b/>
           <w:bCs/>
         </w:rPr>
+        <w:lastRenderedPageBreak/>
         <w:t>Step 4: LLM Ranking</w:t>
       </w:r>
     </w:p>
@@ -1952,7 +4178,15 @@
         <w:ind w:firstLine="720"/>
       </w:pPr>
       <w:r>
-        <w:t xml:space="preserve"> Uses your existing Excel + Airtable without migration</w:t>
+        <w:t xml:space="preserve"> Uses your existing Excel + </w:t>
+      </w:r>
+      <w:proofErr w:type="spellStart"/>
+      <w:r>
+        <w:t>Airtable</w:t>
+      </w:r>
+      <w:proofErr w:type="spellEnd"/>
+      <w:r>
+        <w:t xml:space="preserve"> without migration</w:t>
       </w:r>
     </w:p>
     <w:p/>
@@ -1987,7 +4221,15 @@
     </w:p>
     <w:p>
       <w:r>
-        <w:t>This approach allows Evergreen to integrate Excel (bench status) and Airtable (skills) into a single source of truth, enabling AI to accurately shortlist candidates for client requirements using vector search + LLM ranking. The architecture is scalable, cost-efficient, and fully automates the resourcing workflow.</w:t>
+        <w:t xml:space="preserve">This approach allows Evergreen to integrate Excel (bench status) and </w:t>
+      </w:r>
+      <w:proofErr w:type="spellStart"/>
+      <w:r>
+        <w:t>Airtable</w:t>
+      </w:r>
+      <w:proofErr w:type="spellEnd"/>
+      <w:r>
+        <w:t xml:space="preserve"> (skills) into a single source of truth, enabling AI to accurately shortlist candidates for client requirements using vector search + LLM ranking. The architecture is scalable, cost-efficient, and fully automates the resourcing workflow.</w:t>
       </w:r>
     </w:p>
     <w:p/>
@@ -2023,7 +4265,6 @@
           <w:sz w:val="32"/>
           <w:szCs w:val="32"/>
         </w:rPr>
-        <w:lastRenderedPageBreak/>
         <w:t>The concept of Embeddings:</w:t>
       </w:r>
     </w:p>
@@ -2136,6 +4377,7 @@
         </w:numPr>
       </w:pPr>
       <w:r>
+        <w:lastRenderedPageBreak/>
         <w:t xml:space="preserve">On the map, the skill </w:t>
       </w:r>
       <w:r>
@@ -2175,6 +4417,7 @@
         </w:rPr>
         <w:t xml:space="preserve">"Financial </w:t>
       </w:r>
+      <w:proofErr w:type="spellStart"/>
       <w:r>
         <w:rPr>
           <w:b/>
@@ -2182,6 +4425,7 @@
         </w:rPr>
         <w:t>Modeling</w:t>
       </w:r>
+      <w:proofErr w:type="spellEnd"/>
       <w:r>
         <w:rPr>
           <w:b/>
@@ -2215,7 +4459,7 @@
     <w:p>
       <w:r>
         <w:pict w14:anchorId="177ECE17">
-          <v:rect id="_x0000_i1031" style="width:0;height:1.5pt" o:hralign="center" o:hrstd="t" o:hr="t" fillcolor="#a0a0a0" stroked="f"/>
+          <v:rect id="_x0000_i1025" style="width:0;height:1.5pt" o:hralign="center" o:hrstd="t" o:hr="t" fillcolor="#a0a0a0" stroked="f"/>
         </w:pict>
       </w:r>
     </w:p>
@@ -2434,11 +4678,7 @@
               <w:t>Creating Requirement Embeddings:</w:t>
             </w:r>
             <w:r>
-              <w:t xml:space="preserve"> When a Delivery Lead enters a new project requirement, the text description of the required skills is </w:t>
-            </w:r>
-            <w:r>
-              <w:lastRenderedPageBreak/>
-              <w:t xml:space="preserve">also converted into its own list of numbers (the project's </w:t>
+              <w:t xml:space="preserve"> When a Delivery Lead enters a new project requirement, the text description of the required skills is also converted into its own list of numbers (the project's </w:t>
             </w:r>
             <w:r>
               <w:rPr>
@@ -2475,7 +4715,6 @@
                 <w:b/>
                 <w:bCs/>
               </w:rPr>
-              <w:lastRenderedPageBreak/>
               <w:t>3. Finding the Best Fit</w:t>
             </w:r>
           </w:p>
@@ -5073,6 +7312,7 @@
   <w:style w:type="character" w:default="1" w:styleId="DefaultParagraphFont">
     <w:name w:val="Default Paragraph Font"/>
     <w:uiPriority w:val="1"/>
+    <w:semiHidden/>
     <w:unhideWhenUsed/>
   </w:style>
   <w:style w:type="table" w:default="1" w:styleId="TableNormal">

</xml_diff>